<commit_message>
finished bootloader and can enter kernel.
</commit_message>
<xml_diff>
--- a/beos-specification.docx
+++ b/beos-specification.docx
@@ -9,6 +9,11 @@
       </w:pPr>
       <w:r>
         <w:rPr/>
+        <w:t xml:space="preserve">* </w:t>
+      </w:r>
+      <w:r>
+        <w:rPr/>
+        <w:t>I used to want to implement my own bootloader and link it with my kernel but I will bypass this step for now and use grub</w:t>
       </w:r>
     </w:p>
     <w:sectPr>
@@ -18,6 +23,7 @@
       <w:pgNumType w:fmt="decimal"/>
       <w:formProt w:val="false"/>
       <w:textDirection w:val="lrTb"/>
+      <w:docGrid w:type="default" w:linePitch="240" w:charSpace="4294961151"/>
     </w:sectPr>
   </w:body>
 </w:document>
@@ -29,15 +35,12 @@
     <w:rPrDefault>
       <w:rPr>
         <w:rFonts w:ascii="Liberation Serif" w:hAnsi="Liberation Serif" w:eastAsia="Noto Sans CJK SC Regular" w:cs="FreeSans"/>
-        <w:sz w:val="24"/>
         <w:szCs w:val="24"/>
         <w:lang w:val="en-US" w:eastAsia="zh-CN" w:bidi="hi-IN"/>
       </w:rPr>
     </w:rPrDefault>
     <w:pPrDefault>
-      <w:pPr>
-        <w:widowControl/>
-      </w:pPr>
+      <w:pPr/>
     </w:pPrDefault>
   </w:docDefaults>
   <w:style w:type="paragraph" w:styleId="Normal">
@@ -45,10 +48,12 @@
     <w:qFormat/>
     <w:pPr>
       <w:widowControl/>
+      <w:bidi w:val="0"/>
+      <w:jc w:val="left"/>
     </w:pPr>
     <w:rPr>
       <w:rFonts w:ascii="Liberation Serif" w:hAnsi="Liberation Serif" w:eastAsia="Noto Sans CJK SC Regular" w:cs="FreeSans"/>
-      <w:color w:val="auto"/>
+      <w:color w:val="00000A"/>
       <w:sz w:val="24"/>
       <w:szCs w:val="24"/>
       <w:lang w:val="en-US" w:eastAsia="zh-CN" w:bidi="hi-IN"/>

</xml_diff>

<commit_message>
fix the GDT loading and addresses issue
</commit_message>
<xml_diff>
--- a/beos-specification.docx
+++ b/beos-specification.docx
@@ -9,11 +9,107 @@
       </w:pPr>
       <w:r>
         <w:rPr/>
+        <w:t>V0.1 – basic boot loader:</w:t>
+      </w:r>
+    </w:p>
+    <w:p>
+      <w:pPr>
+        <w:pStyle w:val="Normal"/>
+        <w:rPr/>
+      </w:pPr>
+      <w:r>
+        <w:rPr/>
         <w:t xml:space="preserve">* </w:t>
       </w:r>
       <w:r>
         <w:rPr/>
-        <w:t>I used to want to implement my own bootloader and link it with my kernel but I will bypass this step for now and use grub</w:t>
+        <w:t>support ISO boot only</w:t>
+      </w:r>
+    </w:p>
+    <w:p>
+      <w:pPr>
+        <w:pStyle w:val="Normal"/>
+        <w:rPr/>
+      </w:pPr>
+      <w:r>
+        <w:rPr/>
+        <w:t xml:space="preserve">* </w:t>
+      </w:r>
+      <w:r>
+        <w:rPr/>
+        <w:t>single boot</w:t>
+      </w:r>
+    </w:p>
+    <w:p>
+      <w:pPr>
+        <w:pStyle w:val="Normal"/>
+        <w:rPr/>
+      </w:pPr>
+      <w:r>
+        <w:rPr/>
+        <w:t xml:space="preserve">* </w:t>
+      </w:r>
+      <w:r>
+        <w:rPr/>
+        <w:t>if not int13h extension 41h, boot fail</w:t>
+      </w:r>
+    </w:p>
+    <w:p>
+      <w:pPr>
+        <w:pStyle w:val="Normal"/>
+        <w:rPr/>
+      </w:pPr>
+      <w:r>
+        <w:rPr/>
+        <w:t>* search for kernel</w:t>
+      </w:r>
+    </w:p>
+    <w:p>
+      <w:pPr>
+        <w:pStyle w:val="Normal"/>
+        <w:rPr/>
+      </w:pPr>
+      <w:r>
+        <w:rPr/>
+        <w:t>* load kernel</w:t>
+      </w:r>
+    </w:p>
+    <w:p>
+      <w:pPr>
+        <w:pStyle w:val="Normal"/>
+        <w:rPr/>
+      </w:pPr>
+      <w:r>
+        <w:rPr/>
+        <w:t xml:space="preserve">* setup </w:t>
+      </w:r>
+      <w:r>
+        <w:rPr/>
+        <w:t xml:space="preserve">runtime </w:t>
+      </w:r>
+      <w:r>
+        <w:rPr/>
+        <w:t>environment</w:t>
+      </w:r>
+    </w:p>
+    <w:p>
+      <w:pPr>
+        <w:pStyle w:val="Normal"/>
+        <w:rPr/>
+      </w:pPr>
+      <w:r>
+        <w:rPr/>
+        <w:t>* jump to kernel</w:t>
+      </w:r>
+    </w:p>
+    <w:p>
+      <w:pPr>
+        <w:pStyle w:val="Normal"/>
+        <w:rPr/>
+      </w:pPr>
+      <w:r>
+        <w:rPr/>
+        <w:t>* kernel print to screen welcome message</w:t>
       </w:r>
     </w:p>
     <w:sectPr>
@@ -23,7 +119,7 @@
       <w:pgNumType w:fmt="decimal"/>
       <w:formProt w:val="false"/>
       <w:textDirection w:val="lrTb"/>
-      <w:docGrid w:type="default" w:linePitch="240" w:charSpace="4294961151"/>
+      <w:docGrid w:type="default" w:linePitch="240" w:charSpace="0"/>
     </w:sectPr>
   </w:body>
 </w:document>
@@ -35,6 +131,7 @@
     <w:rPrDefault>
       <w:rPr>
         <w:rFonts w:ascii="Liberation Serif" w:hAnsi="Liberation Serif" w:eastAsia="Noto Sans CJK SC Regular" w:cs="FreeSans"/>
+        <w:sz w:val="20"/>
         <w:szCs w:val="24"/>
         <w:lang w:val="en-US" w:eastAsia="zh-CN" w:bidi="hi-IN"/>
       </w:rPr>
@@ -54,6 +151,7 @@
     <w:rPr>
       <w:rFonts w:ascii="Liberation Serif" w:hAnsi="Liberation Serif" w:eastAsia="Noto Sans CJK SC Regular" w:cs="FreeSans"/>
       <w:color w:val="00000A"/>
+      <w:kern w:val="0"/>
       <w:sz w:val="24"/>
       <w:szCs w:val="24"/>
       <w:lang w:val="en-US" w:eastAsia="zh-CN" w:bidi="hi-IN"/>
@@ -65,7 +163,7 @@
     <w:next w:val="TextBody"/>
     <w:qFormat/>
     <w:pPr>
-      <w:keepNext/>
+      <w:keepNext w:val="true"/>
       <w:spacing w:before="240" w:after="120"/>
     </w:pPr>
     <w:rPr>

</xml_diff>

<commit_message>
change  compiled code to assume 0x7c00 instead of 0x0000
</commit_message>
<xml_diff>
--- a/beos-specification.docx
+++ b/beos-specification.docx
@@ -9,49 +9,169 @@
       </w:pPr>
       <w:r>
         <w:rPr/>
+      </w:r>
+    </w:p>
+    <w:p>
+      <w:pPr>
+        <w:pStyle w:val="Normal"/>
+        <w:rPr>
+          <w:b/>
+          <w:b/>
+          <w:bCs/>
+          <w:sz w:val="32"/>
+          <w:szCs w:val="32"/>
+        </w:rPr>
+      </w:pPr>
+      <w:r>
+        <w:rPr>
+          <w:b/>
+          <w:bCs/>
+          <w:sz w:val="32"/>
+          <w:szCs w:val="32"/>
+        </w:rPr>
+        <w:t>Overview</w:t>
+      </w:r>
+    </w:p>
+    <w:p>
+      <w:pPr>
+        <w:pStyle w:val="Normal"/>
+        <w:rPr>
+          <w:b/>
+          <w:b/>
+          <w:bCs/>
+          <w:sz w:val="32"/>
+          <w:szCs w:val="32"/>
+        </w:rPr>
+      </w:pPr>
+      <w:r>
+        <w:rPr>
+          <w:b/>
+          <w:bCs/>
+          <w:sz w:val="32"/>
+          <w:szCs w:val="32"/>
+        </w:rPr>
+      </w:r>
+    </w:p>
+    <w:p>
+      <w:pPr>
+        <w:pStyle w:val="Normal"/>
+        <w:rPr>
+          <w:b w:val="false"/>
+          <w:b w:val="false"/>
+          <w:bCs w:val="false"/>
+          <w:sz w:val="24"/>
+          <w:szCs w:val="24"/>
+        </w:rPr>
+      </w:pPr>
+      <w:r>
+        <w:rPr>
+          <w:b w:val="false"/>
+          <w:bCs w:val="false"/>
+          <w:sz w:val="24"/>
+          <w:szCs w:val="24"/>
+        </w:rPr>
+        <w:t>this is my self educational project through which I want to understand how computing operates and happens. The final goal for this OS to be a game OS. Ever seen a gamified operating system? Where you boot up as a character, your desktop is your crafting table and your files are stored somewhere in your library and you have to search for them manually? Your environment is a hidden place and you can go out to an open world. Where you can actually interact with other humans!</w:t>
+      </w:r>
+    </w:p>
+    <w:p>
+      <w:pPr>
+        <w:pStyle w:val="Normal"/>
+        <w:rPr/>
+      </w:pPr>
+      <w:r>
+        <w:rPr/>
+      </w:r>
+    </w:p>
+    <w:p>
+      <w:pPr>
+        <w:pStyle w:val="Normal"/>
+        <w:rPr/>
+      </w:pPr>
+      <w:r>
+        <w:rPr/>
+      </w:r>
+    </w:p>
+    <w:p>
+      <w:pPr>
+        <w:pStyle w:val="Normal"/>
+        <w:rPr>
+          <w:b/>
+          <w:b/>
+          <w:bCs/>
+          <w:sz w:val="32"/>
+          <w:szCs w:val="32"/>
+        </w:rPr>
+      </w:pPr>
+      <w:r>
+        <w:rPr>
+          <w:b/>
+          <w:bCs/>
+          <w:sz w:val="32"/>
+          <w:szCs w:val="32"/>
+        </w:rPr>
+        <w:t>Current State</w:t>
+      </w:r>
+    </w:p>
+    <w:p>
+      <w:pPr>
+        <w:pStyle w:val="Normal"/>
+        <w:rPr>
+          <w:b/>
+          <w:b/>
+          <w:bCs/>
+          <w:sz w:val="32"/>
+          <w:szCs w:val="32"/>
+        </w:rPr>
+      </w:pPr>
+      <w:r>
+        <w:rPr>
+          <w:b/>
+          <w:bCs/>
+          <w:sz w:val="32"/>
+          <w:szCs w:val="32"/>
+        </w:rPr>
+      </w:r>
+    </w:p>
+    <w:p>
+      <w:pPr>
+        <w:pStyle w:val="Normal"/>
+        <w:rPr/>
+      </w:pPr>
+      <w:bookmarkStart w:id="0" w:name="__DdeLink__15_193148403"/>
+      <w:r>
+        <w:rPr/>
         <w:t>V0.1 – basic boot loader:</w:t>
       </w:r>
-    </w:p>
-    <w:p>
-      <w:pPr>
-        <w:pStyle w:val="Normal"/>
-        <w:rPr/>
-      </w:pPr>
-      <w:r>
-        <w:rPr/>
-        <w:t xml:space="preserve">* </w:t>
-      </w:r>
-      <w:r>
-        <w:rPr/>
-        <w:t>support ISO boot only</w:t>
-      </w:r>
-    </w:p>
-    <w:p>
-      <w:pPr>
-        <w:pStyle w:val="Normal"/>
-        <w:rPr/>
-      </w:pPr>
-      <w:r>
-        <w:rPr/>
-        <w:t xml:space="preserve">* </w:t>
-      </w:r>
-      <w:r>
-        <w:rPr/>
-        <w:t>single boot</w:t>
-      </w:r>
-    </w:p>
-    <w:p>
-      <w:pPr>
-        <w:pStyle w:val="Normal"/>
-        <w:rPr/>
-      </w:pPr>
-      <w:r>
-        <w:rPr/>
-        <w:t xml:space="preserve">* </w:t>
-      </w:r>
-      <w:r>
-        <w:rPr/>
-        <w:t>if not int13h extension 41h, boot fail</w:t>
+      <w:bookmarkEnd w:id="0"/>
+    </w:p>
+    <w:p>
+      <w:pPr>
+        <w:pStyle w:val="Normal"/>
+        <w:rPr/>
+      </w:pPr>
+      <w:r>
+        <w:rPr/>
+        <w:t>* support ISO boot only</w:t>
+      </w:r>
+    </w:p>
+    <w:p>
+      <w:pPr>
+        <w:pStyle w:val="Normal"/>
+        <w:rPr/>
+      </w:pPr>
+      <w:r>
+        <w:rPr/>
+        <w:t>* single boot</w:t>
+      </w:r>
+    </w:p>
+    <w:p>
+      <w:pPr>
+        <w:pStyle w:val="Normal"/>
+        <w:rPr/>
+      </w:pPr>
+      <w:r>
+        <w:rPr/>
+        <w:t>* if not int13h extension 41h, boot fail</w:t>
       </w:r>
     </w:p>
     <w:p>
@@ -81,15 +201,7 @@
       </w:pPr>
       <w:r>
         <w:rPr/>
-        <w:t xml:space="preserve">* setup </w:t>
-      </w:r>
-      <w:r>
-        <w:rPr/>
-        <w:t xml:space="preserve">runtime </w:t>
-      </w:r>
-      <w:r>
-        <w:rPr/>
-        <w:t>environment</w:t>
+        <w:t>* setup runtime environment</w:t>
       </w:r>
     </w:p>
     <w:p>

</xml_diff>

<commit_message>
modify specs for v0.2 and modify readme
</commit_message>
<xml_diff>
--- a/beos-specification.docx
+++ b/beos-specification.docx
@@ -76,40 +76,16 @@
     <w:p>
       <w:pPr>
         <w:pStyle w:val="Normal"/>
-        <w:rPr/>
-      </w:pPr>
-      <w:r>
-        <w:rPr/>
-      </w:r>
-    </w:p>
-    <w:p>
-      <w:pPr>
-        <w:pStyle w:val="Normal"/>
-        <w:rPr/>
-      </w:pPr>
-      <w:r>
-        <w:rPr/>
-      </w:r>
-    </w:p>
-    <w:p>
-      <w:pPr>
-        <w:pStyle w:val="Normal"/>
-        <w:rPr>
-          <w:b/>
-          <w:b/>
-          <w:bCs/>
-          <w:sz w:val="32"/>
-          <w:szCs w:val="32"/>
-        </w:rPr>
-      </w:pPr>
-      <w:r>
-        <w:rPr>
-          <w:b/>
-          <w:bCs/>
-          <w:sz w:val="32"/>
-          <w:szCs w:val="32"/>
-        </w:rPr>
-        <w:t>Current State</w:t>
+        <w:rPr>
+          <w:b/>
+          <w:b/>
+          <w:bCs/>
+          <w:sz w:val="32"/>
+          <w:szCs w:val="32"/>
+        </w:rPr>
+      </w:pPr>
+      <w:r>
+        <w:rPr/>
       </w:r>
     </w:p>
     <w:p>
@@ -221,7 +197,64 @@
       </w:pPr>
       <w:r>
         <w:rPr/>
-        <w:t>* kernel print to screen welcome message</w:t>
+        <w:t>* kernel print to screen “HI”</w:t>
+      </w:r>
+    </w:p>
+    <w:p>
+      <w:pPr>
+        <w:pStyle w:val="Normal"/>
+        <w:rPr/>
+      </w:pPr>
+      <w:r>
+        <w:rPr/>
+      </w:r>
+    </w:p>
+    <w:p>
+      <w:pPr>
+        <w:pStyle w:val="Normal"/>
+        <w:rPr/>
+      </w:pPr>
+      <w:r>
+        <w:rPr/>
+        <w:t>V0.2 – basic screen functionality</w:t>
+      </w:r>
+    </w:p>
+    <w:p>
+      <w:pPr>
+        <w:pStyle w:val="Normal"/>
+        <w:rPr/>
+      </w:pPr>
+      <w:r>
+        <w:rPr/>
+        <w:t>* clear screen</w:t>
+      </w:r>
+    </w:p>
+    <w:p>
+      <w:pPr>
+        <w:pStyle w:val="Normal"/>
+        <w:rPr/>
+      </w:pPr>
+      <w:r>
+        <w:rPr/>
+        <w:t xml:space="preserve">* </w:t>
+      </w:r>
+      <w:r>
+        <w:rPr/>
+        <w:t>print string to screen</w:t>
+      </w:r>
+    </w:p>
+    <w:p>
+      <w:pPr>
+        <w:pStyle w:val="Normal"/>
+        <w:rPr/>
+      </w:pPr>
+      <w:r>
+        <w:rPr/>
+        <w:t xml:space="preserve">* </w:t>
+      </w:r>
+      <w:r>
+        <w:rPr/>
+        <w:t>print integers decimal and hex on the screen</w:t>
       </w:r>
     </w:p>
     <w:sectPr>

</xml_diff>